<commit_message>
add first alter table
</commit_message>
<xml_diff>
--- a/DOC/MERISE/v0-1/200922-merise-v0.1.docx
+++ b/DOC/MERISE/v0-1/200922-merise-v0.1.docx
@@ -1,6 +1,6 @@
 
 <file path=word/document.xml><?xml version="1.0" encoding="utf-8"?>
-<w:document xmlns:wpc="http://schemas.microsoft.com/office/word/2010/wordprocessingCanvas" xmlns:cx="http://schemas.microsoft.com/office/drawing/2014/chartex" xmlns:cx1="http://schemas.microsoft.com/office/drawing/2015/9/8/chartex" xmlns:cx2="http://schemas.microsoft.com/office/drawing/2015/10/21/chartex" xmlns:cx3="http://schemas.microsoft.com/office/drawing/2016/5/9/chartex" xmlns:cx4="http://schemas.microsoft.com/office/drawing/2016/5/10/chartex" xmlns:cx5="http://schemas.microsoft.com/office/drawing/2016/5/11/chartex" xmlns:cx6="http://schemas.microsoft.com/office/drawing/2016/5/12/chartex" xmlns:cx7="http://schemas.microsoft.com/office/drawing/2016/5/13/chartex" xmlns:cx8="http://schemas.microsoft.com/office/drawing/2016/5/14/chartex" xmlns:mc="http://schemas.openxmlformats.org/markup-compatibility/2006" xmlns:aink="http://schemas.microsoft.com/office/drawing/2016/ink" xmlns:am3d="http://schemas.microsoft.com/office/drawing/2017/model3d" xmlns:o="urn:schemas-microsoft-com:office:office" xmlns:r="http://schemas.openxmlformats.org/officeDocument/2006/relationships" xmlns:m="http://schemas.openxmlformats.org/officeDocument/2006/math" xmlns:v="urn:schemas-microsoft-com:vml" xmlns:wp14="http://schemas.microsoft.com/office/word/2010/wordprocessingDrawing" xmlns:wp="http://schemas.openxmlformats.org/drawingml/2006/wordprocessingDrawing" xmlns:w10="urn:schemas-microsoft-com:office:word" xmlns:w="http://schemas.openxmlformats.org/wordprocessingml/2006/main" xmlns:w14="http://schemas.microsoft.com/office/word/2010/wordml" xmlns:w15="http://schemas.microsoft.com/office/word/2012/wordml" xmlns:w16cex="http://schemas.microsoft.com/office/word/2018/wordml/cex" xmlns:w16cid="http://schemas.microsoft.com/office/word/2016/wordml/cid" xmlns:w16="http://schemas.microsoft.com/office/word/2018/wordml" xmlns:w16se="http://schemas.microsoft.com/office/word/2015/wordml/symex" xmlns:wpg="http://schemas.microsoft.com/office/word/2010/wordprocessingGroup" xmlns:wpi="http://schemas.microsoft.com/office/word/2010/wordprocessingInk" xmlns:wne="http://schemas.microsoft.com/office/word/2006/wordml" xmlns:wps="http://schemas.microsoft.com/office/word/2010/wordprocessingShape" mc:Ignorable="w14 w15 w16se w16cid w16 w16cex wp14">
+<w:document xmlns:wpc="http://schemas.microsoft.com/office/word/2010/wordprocessingCanvas" xmlns:cx="http://schemas.microsoft.com/office/drawing/2014/chartex" xmlns:cx1="http://schemas.microsoft.com/office/drawing/2015/9/8/chartex" xmlns:cx2="http://schemas.microsoft.com/office/drawing/2015/10/21/chartex" xmlns:cx3="http://schemas.microsoft.com/office/drawing/2016/5/9/chartex" xmlns:cx4="http://schemas.microsoft.com/office/drawing/2016/5/10/chartex" xmlns:cx5="http://schemas.microsoft.com/office/drawing/2016/5/11/chartex" xmlns:cx6="http://schemas.microsoft.com/office/drawing/2016/5/12/chartex" xmlns:cx7="http://schemas.microsoft.com/office/drawing/2016/5/13/chartex" xmlns:cx8="http://schemas.microsoft.com/office/drawing/2016/5/14/chartex" xmlns:mc="http://schemas.openxmlformats.org/markup-compatibility/2006" xmlns:aink="http://schemas.microsoft.com/office/drawing/2016/ink" xmlns:am3d="http://schemas.microsoft.com/office/drawing/2017/model3d" xmlns:o="urn:schemas-microsoft-com:office:office" xmlns:r="http://schemas.openxmlformats.org/officeDocument/2006/relationships" xmlns:m="http://schemas.openxmlformats.org/officeDocument/2006/math" xmlns:v="urn:schemas-microsoft-com:vml" xmlns:wp14="http://schemas.microsoft.com/office/word/2010/wordprocessingDrawing" xmlns:wp="http://schemas.openxmlformats.org/drawingml/2006/wordprocessingDrawing" xmlns:w10="urn:schemas-microsoft-com:office:word" xmlns:w="http://schemas.openxmlformats.org/wordprocessingml/2006/main" xmlns:w14="http://schemas.microsoft.com/office/word/2010/wordml" xmlns:w15="http://schemas.microsoft.com/office/word/2012/wordml" xmlns:w16cid="http://schemas.microsoft.com/office/word/2016/wordml/cid" xmlns:w16se="http://schemas.microsoft.com/office/word/2015/wordml/symex" xmlns:wpg="http://schemas.microsoft.com/office/word/2010/wordprocessingGroup" xmlns:wpi="http://schemas.microsoft.com/office/word/2010/wordprocessingInk" xmlns:wne="http://schemas.microsoft.com/office/word/2006/wordml" xmlns:wps="http://schemas.microsoft.com/office/word/2010/wordprocessingShape" mc:Ignorable="w14 w15 w16se w16cid wp14">
   <w:body>
     <w:bookmarkStart w:id="0" w:name="_Hlk480668537" w:displacedByCustomXml="next"/>
     <w:bookmarkEnd w:id="0" w:displacedByCustomXml="next"/>
@@ -627,7 +627,7 @@
               </wp:anchor>
             </w:drawing>
           </mc:Choice>
-          <mc:Fallback>
+          <mc:Fallback xmlns:w16="http://schemas.microsoft.com/office/word/2018/wordml" xmlns:w16cex="http://schemas.microsoft.com/office/word/2018/wordml/cex">
             <w:pict>
               <v:rect w14:anchorId="794FE9A5" id="Rectangle 905" o:spid="_x0000_s1026" style="position:absolute;margin-left:-143.7pt;margin-top:593.55pt;width:698.6pt;height:179.7pt;rotation:343718fd;flip:y;z-index:-251655168;visibility:visible;mso-wrap-style:square;mso-width-percent:0;mso-height-percent:0;mso-wrap-distance-left:9pt;mso-wrap-distance-top:0;mso-wrap-distance-right:9pt;mso-wrap-distance-bottom:0;mso-position-horizontal:absolute;mso-position-horizontal-relative:text;mso-position-vertical:absolute;mso-position-vertical-relative:text;mso-width-percent:0;mso-height-percent:0;mso-width-relative:margin;mso-height-relative:margin;v-text-anchor:top" o:gfxdata="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" fillcolor="#0070c0" strokecolor="#005b7f">
                 <v:textbox style="mso-fit-shape-to-text:t"/>
@@ -3151,7 +3151,6 @@
                 <w:szCs w:val="16"/>
               </w:rPr>
             </w:pPr>
-            <w:proofErr w:type="spellStart"/>
             <w:r>
               <w:rPr>
                 <w:rFonts w:ascii="Calibri Light" w:hAnsi="Calibri Light" w:cs="Calibri Light"/>
@@ -3159,17 +3158,7 @@
                 <w:sz w:val="16"/>
                 <w:szCs w:val="16"/>
               </w:rPr>
-              <w:t>underscore</w:t>
-            </w:r>
-            <w:proofErr w:type="spellEnd"/>
-            <w:r>
-              <w:rPr>
-                <w:rFonts w:ascii="Calibri Light" w:hAnsi="Calibri Light" w:cs="Calibri Light"/>
-                <w:color w:val="000000"/>
-                <w:sz w:val="16"/>
-                <w:szCs w:val="16"/>
-              </w:rPr>
-              <w:t>, dot, arobase et dash autorisés uniquement</w:t>
+              <w:t>underscore, dot, arobase et dash autorisés uniquement</w:t>
             </w:r>
           </w:p>
         </w:tc>
@@ -4057,19 +4046,8 @@
                 <w:sz w:val="16"/>
                 <w:szCs w:val="16"/>
               </w:rPr>
-              <w:t xml:space="preserve">&gt;= </w:t>
+              <w:t>&gt;= user_register_date</w:t>
             </w:r>
-            <w:proofErr w:type="spellStart"/>
-            <w:r>
-              <w:rPr>
-                <w:rFonts w:ascii="Calibri Light" w:hAnsi="Calibri Light" w:cs="Calibri Light"/>
-                <w:color w:val="000000"/>
-                <w:sz w:val="16"/>
-                <w:szCs w:val="16"/>
-              </w:rPr>
-              <w:t>user_register_date</w:t>
-            </w:r>
-            <w:proofErr w:type="spellEnd"/>
           </w:p>
         </w:tc>
       </w:tr>
@@ -4529,7 +4507,6 @@
                 <w:szCs w:val="16"/>
               </w:rPr>
             </w:pPr>
-            <w:proofErr w:type="gramStart"/>
             <w:r>
               <w:rPr>
                 <w:rFonts w:ascii="Calibri Light" w:hAnsi="Calibri Light" w:cs="Calibri Light"/>
@@ -4537,17 +4514,7 @@
                 <w:sz w:val="16"/>
                 <w:szCs w:val="16"/>
               </w:rPr>
-              <w:t>!=</w:t>
-            </w:r>
-            <w:proofErr w:type="gramEnd"/>
-            <w:r>
-              <w:rPr>
-                <w:rFonts w:ascii="Calibri Light" w:hAnsi="Calibri Light" w:cs="Calibri Light"/>
-                <w:color w:val="000000"/>
-                <w:sz w:val="16"/>
-                <w:szCs w:val="16"/>
-              </w:rPr>
-              <w:t xml:space="preserve"> 0</w:t>
+              <w:t>!= 0</w:t>
             </w:r>
           </w:p>
         </w:tc>
@@ -8003,6 +7970,9 @@
     </w:p>
     <w:p>
       <w:r>
+        <w:rPr>
+          <w:noProof/>
+        </w:rPr>
         <w:drawing>
           <wp:inline distT="0" distB="0" distL="0" distR="0" wp14:anchorId="4EB05DC2" wp14:editId="7CEEFDF5">
             <wp:extent cx="5760085" cy="7187565"/>
@@ -8088,6 +8058,162 @@
         <w:spacing w:line="240" w:lineRule="auto"/>
         <w:jc w:val="left"/>
         <w:rPr>
+          <w:rFonts w:asciiTheme="minorHAnsi" w:hAnsiTheme="minorHAnsi" w:cs="Calibri"/>
+          <w:b/>
+          <w:bCs/>
+          <w:noProof/>
+          <w:color w:val="090000"/>
+          <w:szCs w:val="20"/>
+          <w:lang w:val="en-GB"/>
+        </w:rPr>
+        <w:sectPr>
+          <w:headerReference w:type="default" r:id="rId14"/>
+          <w:footerReference w:type="default" r:id="rId15"/>
+          <w:pgSz w:w="11907" w:h="16840"/>
+          <w:pgMar w:top="1701" w:right="1418" w:bottom="1701" w:left="1418" w:header="284" w:footer="856" w:gutter="0"/>
+          <w:pgNumType w:start="0"/>
+          <w:cols w:space="720"/>
+          <w:noEndnote/>
+          <w:titlePg/>
+          <w:docGrid w:linePitch="326"/>
+        </w:sectPr>
+      </w:pPr>
+    </w:p>
+    <w:p>
+      <w:pPr>
+        <w:autoSpaceDE w:val="0"/>
+        <w:autoSpaceDN w:val="0"/>
+        <w:adjustRightInd w:val="0"/>
+        <w:spacing w:line="240" w:lineRule="auto"/>
+        <w:jc w:val="left"/>
+        <w:rPr>
+          <w:rFonts w:asciiTheme="minorHAnsi" w:hAnsiTheme="minorHAnsi" w:cs="Calibri"/>
+          <w:b/>
+          <w:bCs/>
+          <w:noProof/>
+          <w:color w:val="090000"/>
+          <w:szCs w:val="20"/>
+          <w:lang w:val="en-GB"/>
+        </w:rPr>
+      </w:pPr>
+      <w:r>
+        <w:rPr>
+          <w:rFonts w:asciiTheme="minorHAnsi" w:hAnsiTheme="minorHAnsi" w:cs="Calibri"/>
+          <w:b/>
+          <w:bCs/>
+          <w:noProof/>
+          <w:color w:val="090000"/>
+          <w:szCs w:val="20"/>
+          <w:lang w:val="en-GB"/>
+        </w:rPr>
+        <w:t>t_street_types = (</w:t>
+      </w:r>
+    </w:p>
+    <w:p>
+      <w:pPr>
+        <w:autoSpaceDE w:val="0"/>
+        <w:autoSpaceDN w:val="0"/>
+        <w:adjustRightInd w:val="0"/>
+        <w:spacing w:line="240" w:lineRule="auto"/>
+        <w:ind w:firstLine="720"/>
+        <w:jc w:val="left"/>
+        <w:rPr>
+          <w:rFonts w:asciiTheme="minorHAnsi" w:hAnsiTheme="minorHAnsi" w:cs="Calibri"/>
+          <w:b/>
+          <w:bCs/>
+          <w:i/>
+          <w:iCs/>
+          <w:noProof/>
+          <w:color w:val="808080"/>
+          <w:szCs w:val="20"/>
+          <w:lang w:val="en-GB"/>
+        </w:rPr>
+      </w:pPr>
+      <w:r>
+        <w:rPr>
+          <w:rFonts w:asciiTheme="minorHAnsi" w:hAnsiTheme="minorHAnsi" w:cs="Calibri"/>
+          <w:b/>
+          <w:bCs/>
+          <w:noProof/>
+          <w:color w:val="090000"/>
+          <w:szCs w:val="20"/>
+          <w:u w:val="single"/>
+          <w:lang w:val="en-GB"/>
+        </w:rPr>
+        <w:t>street_type</w:t>
+      </w:r>
+      <w:r>
+        <w:rPr>
+          <w:rFonts w:asciiTheme="minorHAnsi" w:hAnsiTheme="minorHAnsi" w:cs="Calibri"/>
+          <w:b/>
+          <w:bCs/>
+          <w:i/>
+          <w:iCs/>
+          <w:noProof/>
+          <w:color w:val="808080"/>
+          <w:szCs w:val="20"/>
+          <w:lang w:val="en-GB"/>
+        </w:rPr>
+        <w:t xml:space="preserve"> VARCHAR(10)</w:t>
+      </w:r>
+    </w:p>
+    <w:p>
+      <w:pPr>
+        <w:autoSpaceDE w:val="0"/>
+        <w:autoSpaceDN w:val="0"/>
+        <w:adjustRightInd w:val="0"/>
+        <w:spacing w:line="240" w:lineRule="auto"/>
+        <w:jc w:val="left"/>
+        <w:rPr>
+          <w:rFonts w:asciiTheme="minorHAnsi" w:hAnsiTheme="minorHAnsi" w:cs="Calibri"/>
+          <w:b/>
+          <w:bCs/>
+          <w:noProof/>
+          <w:color w:val="090000"/>
+          <w:szCs w:val="20"/>
+          <w:lang w:val="en-GB"/>
+        </w:rPr>
+      </w:pPr>
+      <w:r>
+        <w:rPr>
+          <w:rFonts w:asciiTheme="minorHAnsi" w:hAnsiTheme="minorHAnsi" w:cs="Calibri"/>
+          <w:b/>
+          <w:bCs/>
+          <w:noProof/>
+          <w:color w:val="090000"/>
+          <w:szCs w:val="20"/>
+          <w:lang w:val="en-GB"/>
+        </w:rPr>
+        <w:t>);</w:t>
+      </w:r>
+    </w:p>
+    <w:p>
+      <w:pPr>
+        <w:autoSpaceDE w:val="0"/>
+        <w:autoSpaceDN w:val="0"/>
+        <w:adjustRightInd w:val="0"/>
+        <w:spacing w:line="240" w:lineRule="auto"/>
+        <w:jc w:val="left"/>
+        <w:rPr>
+          <w:rFonts w:asciiTheme="minorHAnsi" w:hAnsiTheme="minorHAnsi" w:cs="Calibri"/>
+          <w:b/>
+          <w:bCs/>
+          <w:i/>
+          <w:iCs/>
+          <w:color w:val="808080"/>
+          <w:szCs w:val="20"/>
+          <w:lang w:val="en-GB"/>
+        </w:rPr>
+      </w:pPr>
+    </w:p>
+    <w:p>
+      <w:pPr>
+        <w:autoSpaceDE w:val="0"/>
+        <w:autoSpaceDN w:val="0"/>
+        <w:adjustRightInd w:val="0"/>
+        <w:spacing w:line="240" w:lineRule="auto"/>
+        <w:jc w:val="left"/>
+        <w:rPr>
           <w:rFonts w:asciiTheme="minorHAnsi" w:hAnsiTheme="minorHAnsi" w:cs="Calibri Light"/>
           <w:b/>
           <w:bCs/>
@@ -8979,7 +9105,7 @@
           <w:szCs w:val="20"/>
           <w:lang w:val="en-GB"/>
         </w:rPr>
-        <w:t xml:space="preserve">, </w:t>
+        <w:t>,</w:t>
       </w:r>
     </w:p>
     <w:p>
@@ -9251,29 +9377,7 @@
         </w:rPr>
         <w:t>);</w:t>
       </w:r>
-    </w:p>
-    <w:p>
-      <w:pPr>
-        <w:autoSpaceDE w:val="0"/>
-        <w:autoSpaceDN w:val="0"/>
-        <w:adjustRightInd w:val="0"/>
-        <w:spacing w:line="240" w:lineRule="auto"/>
-        <w:jc w:val="left"/>
-        <w:rPr>
-          <w:rFonts w:asciiTheme="minorHAnsi" w:hAnsiTheme="minorHAnsi" w:cs="Calibri Light"/>
-          <w:noProof/>
-          <w:szCs w:val="20"/>
-          <w:lang w:val="en-GB"/>
-        </w:rPr>
-      </w:pPr>
-    </w:p>
-    <w:p>
-      <w:pPr>
-        <w:autoSpaceDE w:val="0"/>
-        <w:autoSpaceDN w:val="0"/>
-        <w:adjustRightInd w:val="0"/>
-        <w:spacing w:line="240" w:lineRule="auto"/>
-        <w:jc w:val="left"/>
+      <w:r>
         <w:rPr>
           <w:rFonts w:asciiTheme="minorHAnsi" w:hAnsiTheme="minorHAnsi" w:cs="Calibri Light"/>
           <w:b/>
@@ -9283,7 +9387,8 @@
           <w:szCs w:val="20"/>
           <w:lang w:val="en-GB"/>
         </w:rPr>
-      </w:pPr>
+        <w:br w:type="column"/>
+      </w:r>
       <w:r>
         <w:rPr>
           <w:rFonts w:asciiTheme="minorHAnsi" w:hAnsiTheme="minorHAnsi" w:cs="Calibri Light"/>
@@ -9885,6 +9990,32 @@
           <w:lang w:val="en-GB"/>
         </w:rPr>
       </w:pPr>
+      <w:r>
+        <w:rPr>
+          <w:rFonts w:asciiTheme="minorHAnsi" w:hAnsiTheme="minorHAnsi" w:cs="Calibri Light"/>
+          <w:b/>
+          <w:bCs/>
+          <w:noProof/>
+          <w:color w:val="090000"/>
+          <w:szCs w:val="20"/>
+          <w:lang w:val="en-GB"/>
+        </w:rPr>
+        <w:t>t</w:t>
+      </w:r>
+      <w:bookmarkStart w:id="11" w:name="_GoBack"/>
+      <w:bookmarkEnd w:id="11"/>
+      <w:r>
+        <w:rPr>
+          <w:rFonts w:asciiTheme="minorHAnsi" w:hAnsiTheme="minorHAnsi" w:cs="Calibri Light"/>
+          <w:b/>
+          <w:bCs/>
+          <w:noProof/>
+          <w:color w:val="090000"/>
+          <w:szCs w:val="20"/>
+          <w:lang w:val="en-GB"/>
+        </w:rPr>
+        <w:t>_</w:t>
+      </w:r>
       <w:r>
         <w:rPr>
           <w:rFonts w:asciiTheme="minorHAnsi" w:hAnsiTheme="minorHAnsi" w:cs="Calibri Light"/>
@@ -9968,11 +10099,23 @@
           <w:noProof/>
           <w:lang w:val="en-GB"/>
         </w:rPr>
+        <w:sectPr>
+          <w:type w:val="continuous"/>
+          <w:pgSz w:w="11907" w:h="16840"/>
+          <w:pgMar w:top="1701" w:right="1418" w:bottom="1701" w:left="1418" w:header="284" w:footer="856" w:gutter="0"/>
+          <w:pgNumType w:start="0"/>
+          <w:cols w:num="2" w:space="720"/>
+          <w:noEndnote/>
+          <w:titlePg/>
+          <w:docGrid w:linePitch="326"/>
+        </w:sectPr>
       </w:pPr>
     </w:p>
     <w:p>
       <w:pPr>
-        <w:rPr>
+        <w:jc w:val="left"/>
+        <w:rPr>
+          <w:noProof/>
           <w:lang w:val="en-GB"/>
         </w:rPr>
       </w:pPr>
@@ -9984,9 +10127,15 @@
         </w:rPr>
       </w:pPr>
     </w:p>
+    <w:p>
+      <w:pPr>
+        <w:rPr>
+          <w:lang w:val="en-GB"/>
+        </w:rPr>
+      </w:pPr>
+    </w:p>
     <w:sectPr>
-      <w:headerReference w:type="default" r:id="rId14"/>
-      <w:footerReference w:type="default" r:id="rId15"/>
+      <w:type w:val="continuous"/>
       <w:pgSz w:w="11907" w:h="16840"/>
       <w:pgMar w:top="1701" w:right="1418" w:bottom="1701" w:left="1418" w:header="284" w:footer="856" w:gutter="0"/>
       <w:pgNumType w:start="0"/>
@@ -10000,7 +10149,7 @@
 </file>
 
 <file path=word/endnotes.xml><?xml version="1.0" encoding="utf-8"?>
-<w:endnotes xmlns:wpc="http://schemas.microsoft.com/office/word/2010/wordprocessingCanvas" xmlns:cx="http://schemas.microsoft.com/office/drawing/2014/chartex" xmlns:cx1="http://schemas.microsoft.com/office/drawing/2015/9/8/chartex" xmlns:cx2="http://schemas.microsoft.com/office/drawing/2015/10/21/chartex" xmlns:cx3="http://schemas.microsoft.com/office/drawing/2016/5/9/chartex" xmlns:cx4="http://schemas.microsoft.com/office/drawing/2016/5/10/chartex" xmlns:cx5="http://schemas.microsoft.com/office/drawing/2016/5/11/chartex" xmlns:cx6="http://schemas.microsoft.com/office/drawing/2016/5/12/chartex" xmlns:cx7="http://schemas.microsoft.com/office/drawing/2016/5/13/chartex" xmlns:cx8="http://schemas.microsoft.com/office/drawing/2016/5/14/chartex" xmlns:mc="http://schemas.openxmlformats.org/markup-compatibility/2006" xmlns:aink="http://schemas.microsoft.com/office/drawing/2016/ink" xmlns:am3d="http://schemas.microsoft.com/office/drawing/2017/model3d" xmlns:o="urn:schemas-microsoft-com:office:office" xmlns:r="http://schemas.openxmlformats.org/officeDocument/2006/relationships" xmlns:m="http://schemas.openxmlformats.org/officeDocument/2006/math" xmlns:v="urn:schemas-microsoft-com:vml" xmlns:wp14="http://schemas.microsoft.com/office/word/2010/wordprocessingDrawing" xmlns:wp="http://schemas.openxmlformats.org/drawingml/2006/wordprocessingDrawing" xmlns:w10="urn:schemas-microsoft-com:office:word" xmlns:w="http://schemas.openxmlformats.org/wordprocessingml/2006/main" xmlns:w14="http://schemas.microsoft.com/office/word/2010/wordml" xmlns:w15="http://schemas.microsoft.com/office/word/2012/wordml" xmlns:w16cex="http://schemas.microsoft.com/office/word/2018/wordml/cex" xmlns:w16cid="http://schemas.microsoft.com/office/word/2016/wordml/cid" xmlns:w16="http://schemas.microsoft.com/office/word/2018/wordml" xmlns:w16se="http://schemas.microsoft.com/office/word/2015/wordml/symex" xmlns:wpg="http://schemas.microsoft.com/office/word/2010/wordprocessingGroup" xmlns:wpi="http://schemas.microsoft.com/office/word/2010/wordprocessingInk" xmlns:wne="http://schemas.microsoft.com/office/word/2006/wordml" xmlns:wps="http://schemas.microsoft.com/office/word/2010/wordprocessingShape" mc:Ignorable="w14 w15 w16se w16cid w16 w16cex wp14">
+<w:endnotes xmlns:wpc="http://schemas.microsoft.com/office/word/2010/wordprocessingCanvas" xmlns:cx="http://schemas.microsoft.com/office/drawing/2014/chartex" xmlns:cx1="http://schemas.microsoft.com/office/drawing/2015/9/8/chartex" xmlns:cx2="http://schemas.microsoft.com/office/drawing/2015/10/21/chartex" xmlns:cx3="http://schemas.microsoft.com/office/drawing/2016/5/9/chartex" xmlns:cx4="http://schemas.microsoft.com/office/drawing/2016/5/10/chartex" xmlns:cx5="http://schemas.microsoft.com/office/drawing/2016/5/11/chartex" xmlns:cx6="http://schemas.microsoft.com/office/drawing/2016/5/12/chartex" xmlns:cx7="http://schemas.microsoft.com/office/drawing/2016/5/13/chartex" xmlns:cx8="http://schemas.microsoft.com/office/drawing/2016/5/14/chartex" xmlns:mc="http://schemas.openxmlformats.org/markup-compatibility/2006" xmlns:aink="http://schemas.microsoft.com/office/drawing/2016/ink" xmlns:am3d="http://schemas.microsoft.com/office/drawing/2017/model3d" xmlns:o="urn:schemas-microsoft-com:office:office" xmlns:r="http://schemas.openxmlformats.org/officeDocument/2006/relationships" xmlns:m="http://schemas.openxmlformats.org/officeDocument/2006/math" xmlns:v="urn:schemas-microsoft-com:vml" xmlns:wp14="http://schemas.microsoft.com/office/word/2010/wordprocessingDrawing" xmlns:wp="http://schemas.openxmlformats.org/drawingml/2006/wordprocessingDrawing" xmlns:w10="urn:schemas-microsoft-com:office:word" xmlns:w="http://schemas.openxmlformats.org/wordprocessingml/2006/main" xmlns:w14="http://schemas.microsoft.com/office/word/2010/wordml" xmlns:w15="http://schemas.microsoft.com/office/word/2012/wordml" xmlns:w16cid="http://schemas.microsoft.com/office/word/2016/wordml/cid" xmlns:w16se="http://schemas.microsoft.com/office/word/2015/wordml/symex" xmlns:wpg="http://schemas.microsoft.com/office/word/2010/wordprocessingGroup" xmlns:wpi="http://schemas.microsoft.com/office/word/2010/wordprocessingInk" xmlns:wne="http://schemas.microsoft.com/office/word/2006/wordml" xmlns:wps="http://schemas.microsoft.com/office/word/2010/wordprocessingShape" mc:Ignorable="w14 w15 w16se w16cid wp14">
   <w:endnote w:type="separator" w:id="-1">
     <w:p>
       <w:r>
@@ -10021,7 +10170,7 @@
 </file>
 
 <file path=word/footer1.xml><?xml version="1.0" encoding="utf-8"?>
-<w:ftr xmlns:wpc="http://schemas.microsoft.com/office/word/2010/wordprocessingCanvas" xmlns:cx="http://schemas.microsoft.com/office/drawing/2014/chartex" xmlns:cx1="http://schemas.microsoft.com/office/drawing/2015/9/8/chartex" xmlns:cx2="http://schemas.microsoft.com/office/drawing/2015/10/21/chartex" xmlns:cx3="http://schemas.microsoft.com/office/drawing/2016/5/9/chartex" xmlns:cx4="http://schemas.microsoft.com/office/drawing/2016/5/10/chartex" xmlns:cx5="http://schemas.microsoft.com/office/drawing/2016/5/11/chartex" xmlns:cx6="http://schemas.microsoft.com/office/drawing/2016/5/12/chartex" xmlns:cx7="http://schemas.microsoft.com/office/drawing/2016/5/13/chartex" xmlns:cx8="http://schemas.microsoft.com/office/drawing/2016/5/14/chartex" xmlns:mc="http://schemas.openxmlformats.org/markup-compatibility/2006" xmlns:aink="http://schemas.microsoft.com/office/drawing/2016/ink" xmlns:am3d="http://schemas.microsoft.com/office/drawing/2017/model3d" xmlns:o="urn:schemas-microsoft-com:office:office" xmlns:r="http://schemas.openxmlformats.org/officeDocument/2006/relationships" xmlns:m="http://schemas.openxmlformats.org/officeDocument/2006/math" xmlns:v="urn:schemas-microsoft-com:vml" xmlns:wp14="http://schemas.microsoft.com/office/word/2010/wordprocessingDrawing" xmlns:wp="http://schemas.openxmlformats.org/drawingml/2006/wordprocessingDrawing" xmlns:w10="urn:schemas-microsoft-com:office:word" xmlns:w="http://schemas.openxmlformats.org/wordprocessingml/2006/main" xmlns:w14="http://schemas.microsoft.com/office/word/2010/wordml" xmlns:w15="http://schemas.microsoft.com/office/word/2012/wordml" xmlns:w16cex="http://schemas.microsoft.com/office/word/2018/wordml/cex" xmlns:w16cid="http://schemas.microsoft.com/office/word/2016/wordml/cid" xmlns:w16="http://schemas.microsoft.com/office/word/2018/wordml" xmlns:w16se="http://schemas.microsoft.com/office/word/2015/wordml/symex" xmlns:wpg="http://schemas.microsoft.com/office/word/2010/wordprocessingGroup" xmlns:wpi="http://schemas.microsoft.com/office/word/2010/wordprocessingInk" xmlns:wne="http://schemas.microsoft.com/office/word/2006/wordml" xmlns:wps="http://schemas.microsoft.com/office/word/2010/wordprocessingShape" mc:Ignorable="w14 w15 w16se w16cid w16 w16cex wp14">
+<w:ftr xmlns:wpc="http://schemas.microsoft.com/office/word/2010/wordprocessingCanvas" xmlns:cx="http://schemas.microsoft.com/office/drawing/2014/chartex" xmlns:cx1="http://schemas.microsoft.com/office/drawing/2015/9/8/chartex" xmlns:cx2="http://schemas.microsoft.com/office/drawing/2015/10/21/chartex" xmlns:cx3="http://schemas.microsoft.com/office/drawing/2016/5/9/chartex" xmlns:cx4="http://schemas.microsoft.com/office/drawing/2016/5/10/chartex" xmlns:cx5="http://schemas.microsoft.com/office/drawing/2016/5/11/chartex" xmlns:cx6="http://schemas.microsoft.com/office/drawing/2016/5/12/chartex" xmlns:cx7="http://schemas.microsoft.com/office/drawing/2016/5/13/chartex" xmlns:cx8="http://schemas.microsoft.com/office/drawing/2016/5/14/chartex" xmlns:mc="http://schemas.openxmlformats.org/markup-compatibility/2006" xmlns:aink="http://schemas.microsoft.com/office/drawing/2016/ink" xmlns:am3d="http://schemas.microsoft.com/office/drawing/2017/model3d" xmlns:o="urn:schemas-microsoft-com:office:office" xmlns:r="http://schemas.openxmlformats.org/officeDocument/2006/relationships" xmlns:m="http://schemas.openxmlformats.org/officeDocument/2006/math" xmlns:v="urn:schemas-microsoft-com:vml" xmlns:wp14="http://schemas.microsoft.com/office/word/2010/wordprocessingDrawing" xmlns:wp="http://schemas.openxmlformats.org/drawingml/2006/wordprocessingDrawing" xmlns:w10="urn:schemas-microsoft-com:office:word" xmlns:w="http://schemas.openxmlformats.org/wordprocessingml/2006/main" xmlns:w14="http://schemas.microsoft.com/office/word/2010/wordml" xmlns:w15="http://schemas.microsoft.com/office/word/2012/wordml" xmlns:w16cid="http://schemas.microsoft.com/office/word/2016/wordml/cid" xmlns:w16se="http://schemas.microsoft.com/office/word/2015/wordml/symex" xmlns:wpg="http://schemas.microsoft.com/office/word/2010/wordprocessingGroup" xmlns:wpi="http://schemas.microsoft.com/office/word/2010/wordprocessingInk" xmlns:wne="http://schemas.microsoft.com/office/word/2006/wordml" xmlns:wps="http://schemas.microsoft.com/office/word/2010/wordprocessingShape" mc:Ignorable="w14 w15 w16se w16cid wp14">
   <w:p>
     <w:pPr>
       <w:pStyle w:val="Pieddepage"/>
@@ -10250,7 +10399,7 @@
 </file>
 
 <file path=word/footnotes.xml><?xml version="1.0" encoding="utf-8"?>
-<w:footnotes xmlns:wpc="http://schemas.microsoft.com/office/word/2010/wordprocessingCanvas" xmlns:cx="http://schemas.microsoft.com/office/drawing/2014/chartex" xmlns:cx1="http://schemas.microsoft.com/office/drawing/2015/9/8/chartex" xmlns:cx2="http://schemas.microsoft.com/office/drawing/2015/10/21/chartex" xmlns:cx3="http://schemas.microsoft.com/office/drawing/2016/5/9/chartex" xmlns:cx4="http://schemas.microsoft.com/office/drawing/2016/5/10/chartex" xmlns:cx5="http://schemas.microsoft.com/office/drawing/2016/5/11/chartex" xmlns:cx6="http://schemas.microsoft.com/office/drawing/2016/5/12/chartex" xmlns:cx7="http://schemas.microsoft.com/office/drawing/2016/5/13/chartex" xmlns:cx8="http://schemas.microsoft.com/office/drawing/2016/5/14/chartex" xmlns:mc="http://schemas.openxmlformats.org/markup-compatibility/2006" xmlns:aink="http://schemas.microsoft.com/office/drawing/2016/ink" xmlns:am3d="http://schemas.microsoft.com/office/drawing/2017/model3d" xmlns:o="urn:schemas-microsoft-com:office:office" xmlns:r="http://schemas.openxmlformats.org/officeDocument/2006/relationships" xmlns:m="http://schemas.openxmlformats.org/officeDocument/2006/math" xmlns:v="urn:schemas-microsoft-com:vml" xmlns:wp14="http://schemas.microsoft.com/office/word/2010/wordprocessingDrawing" xmlns:wp="http://schemas.openxmlformats.org/drawingml/2006/wordprocessingDrawing" xmlns:w10="urn:schemas-microsoft-com:office:word" xmlns:w="http://schemas.openxmlformats.org/wordprocessingml/2006/main" xmlns:w14="http://schemas.microsoft.com/office/word/2010/wordml" xmlns:w15="http://schemas.microsoft.com/office/word/2012/wordml" xmlns:w16cex="http://schemas.microsoft.com/office/word/2018/wordml/cex" xmlns:w16cid="http://schemas.microsoft.com/office/word/2016/wordml/cid" xmlns:w16="http://schemas.microsoft.com/office/word/2018/wordml" xmlns:w16se="http://schemas.microsoft.com/office/word/2015/wordml/symex" xmlns:wpg="http://schemas.microsoft.com/office/word/2010/wordprocessingGroup" xmlns:wpi="http://schemas.microsoft.com/office/word/2010/wordprocessingInk" xmlns:wne="http://schemas.microsoft.com/office/word/2006/wordml" xmlns:wps="http://schemas.microsoft.com/office/word/2010/wordprocessingShape" mc:Ignorable="w14 w15 w16se w16cid w16 w16cex wp14">
+<w:footnotes xmlns:wpc="http://schemas.microsoft.com/office/word/2010/wordprocessingCanvas" xmlns:cx="http://schemas.microsoft.com/office/drawing/2014/chartex" xmlns:cx1="http://schemas.microsoft.com/office/drawing/2015/9/8/chartex" xmlns:cx2="http://schemas.microsoft.com/office/drawing/2015/10/21/chartex" xmlns:cx3="http://schemas.microsoft.com/office/drawing/2016/5/9/chartex" xmlns:cx4="http://schemas.microsoft.com/office/drawing/2016/5/10/chartex" xmlns:cx5="http://schemas.microsoft.com/office/drawing/2016/5/11/chartex" xmlns:cx6="http://schemas.microsoft.com/office/drawing/2016/5/12/chartex" xmlns:cx7="http://schemas.microsoft.com/office/drawing/2016/5/13/chartex" xmlns:cx8="http://schemas.microsoft.com/office/drawing/2016/5/14/chartex" xmlns:mc="http://schemas.openxmlformats.org/markup-compatibility/2006" xmlns:aink="http://schemas.microsoft.com/office/drawing/2016/ink" xmlns:am3d="http://schemas.microsoft.com/office/drawing/2017/model3d" xmlns:o="urn:schemas-microsoft-com:office:office" xmlns:r="http://schemas.openxmlformats.org/officeDocument/2006/relationships" xmlns:m="http://schemas.openxmlformats.org/officeDocument/2006/math" xmlns:v="urn:schemas-microsoft-com:vml" xmlns:wp14="http://schemas.microsoft.com/office/word/2010/wordprocessingDrawing" xmlns:wp="http://schemas.openxmlformats.org/drawingml/2006/wordprocessingDrawing" xmlns:w10="urn:schemas-microsoft-com:office:word" xmlns:w="http://schemas.openxmlformats.org/wordprocessingml/2006/main" xmlns:w14="http://schemas.microsoft.com/office/word/2010/wordml" xmlns:w15="http://schemas.microsoft.com/office/word/2012/wordml" xmlns:w16cid="http://schemas.microsoft.com/office/word/2016/wordml/cid" xmlns:w16se="http://schemas.microsoft.com/office/word/2015/wordml/symex" xmlns:wpg="http://schemas.microsoft.com/office/word/2010/wordprocessingGroup" xmlns:wpi="http://schemas.microsoft.com/office/word/2010/wordprocessingInk" xmlns:wne="http://schemas.microsoft.com/office/word/2006/wordml" xmlns:wps="http://schemas.microsoft.com/office/word/2010/wordprocessingShape" mc:Ignorable="w14 w15 w16se w16cid wp14">
   <w:footnote w:type="separator" w:id="-1">
     <w:p>
       <w:r>
@@ -10271,7 +10420,7 @@
 </file>
 
 <file path=word/header1.xml><?xml version="1.0" encoding="utf-8"?>
-<w:hdr xmlns:wpc="http://schemas.microsoft.com/office/word/2010/wordprocessingCanvas" xmlns:cx="http://schemas.microsoft.com/office/drawing/2014/chartex" xmlns:cx1="http://schemas.microsoft.com/office/drawing/2015/9/8/chartex" xmlns:cx2="http://schemas.microsoft.com/office/drawing/2015/10/21/chartex" xmlns:cx3="http://schemas.microsoft.com/office/drawing/2016/5/9/chartex" xmlns:cx4="http://schemas.microsoft.com/office/drawing/2016/5/10/chartex" xmlns:cx5="http://schemas.microsoft.com/office/drawing/2016/5/11/chartex" xmlns:cx6="http://schemas.microsoft.com/office/drawing/2016/5/12/chartex" xmlns:cx7="http://schemas.microsoft.com/office/drawing/2016/5/13/chartex" xmlns:cx8="http://schemas.microsoft.com/office/drawing/2016/5/14/chartex" xmlns:mc="http://schemas.openxmlformats.org/markup-compatibility/2006" xmlns:aink="http://schemas.microsoft.com/office/drawing/2016/ink" xmlns:am3d="http://schemas.microsoft.com/office/drawing/2017/model3d" xmlns:o="urn:schemas-microsoft-com:office:office" xmlns:r="http://schemas.openxmlformats.org/officeDocument/2006/relationships" xmlns:m="http://schemas.openxmlformats.org/officeDocument/2006/math" xmlns:v="urn:schemas-microsoft-com:vml" xmlns:wp14="http://schemas.microsoft.com/office/word/2010/wordprocessingDrawing" xmlns:wp="http://schemas.openxmlformats.org/drawingml/2006/wordprocessingDrawing" xmlns:w10="urn:schemas-microsoft-com:office:word" xmlns:w="http://schemas.openxmlformats.org/wordprocessingml/2006/main" xmlns:w14="http://schemas.microsoft.com/office/word/2010/wordml" xmlns:w15="http://schemas.microsoft.com/office/word/2012/wordml" xmlns:w16cex="http://schemas.microsoft.com/office/word/2018/wordml/cex" xmlns:w16cid="http://schemas.microsoft.com/office/word/2016/wordml/cid" xmlns:w16="http://schemas.microsoft.com/office/word/2018/wordml" xmlns:w16se="http://schemas.microsoft.com/office/word/2015/wordml/symex" xmlns:wpg="http://schemas.microsoft.com/office/word/2010/wordprocessingGroup" xmlns:wpi="http://schemas.microsoft.com/office/word/2010/wordprocessingInk" xmlns:wne="http://schemas.microsoft.com/office/word/2006/wordml" xmlns:wps="http://schemas.microsoft.com/office/word/2010/wordprocessingShape" mc:Ignorable="w14 w15 w16se w16cid w16 w16cex wp14">
+<w:hdr xmlns:wpc="http://schemas.microsoft.com/office/word/2010/wordprocessingCanvas" xmlns:cx="http://schemas.microsoft.com/office/drawing/2014/chartex" xmlns:cx1="http://schemas.microsoft.com/office/drawing/2015/9/8/chartex" xmlns:cx2="http://schemas.microsoft.com/office/drawing/2015/10/21/chartex" xmlns:cx3="http://schemas.microsoft.com/office/drawing/2016/5/9/chartex" xmlns:cx4="http://schemas.microsoft.com/office/drawing/2016/5/10/chartex" xmlns:cx5="http://schemas.microsoft.com/office/drawing/2016/5/11/chartex" xmlns:cx6="http://schemas.microsoft.com/office/drawing/2016/5/12/chartex" xmlns:cx7="http://schemas.microsoft.com/office/drawing/2016/5/13/chartex" xmlns:cx8="http://schemas.microsoft.com/office/drawing/2016/5/14/chartex" xmlns:mc="http://schemas.openxmlformats.org/markup-compatibility/2006" xmlns:aink="http://schemas.microsoft.com/office/drawing/2016/ink" xmlns:am3d="http://schemas.microsoft.com/office/drawing/2017/model3d" xmlns:o="urn:schemas-microsoft-com:office:office" xmlns:r="http://schemas.openxmlformats.org/officeDocument/2006/relationships" xmlns:m="http://schemas.openxmlformats.org/officeDocument/2006/math" xmlns:v="urn:schemas-microsoft-com:vml" xmlns:wp14="http://schemas.microsoft.com/office/word/2010/wordprocessingDrawing" xmlns:wp="http://schemas.openxmlformats.org/drawingml/2006/wordprocessingDrawing" xmlns:w10="urn:schemas-microsoft-com:office:word" xmlns:w="http://schemas.openxmlformats.org/wordprocessingml/2006/main" xmlns:w14="http://schemas.microsoft.com/office/word/2010/wordml" xmlns:w15="http://schemas.microsoft.com/office/word/2012/wordml" xmlns:w16cid="http://schemas.microsoft.com/office/word/2016/wordml/cid" xmlns:w16se="http://schemas.microsoft.com/office/word/2015/wordml/symex" xmlns:wpg="http://schemas.microsoft.com/office/word/2010/wordprocessingGroup" xmlns:wpi="http://schemas.microsoft.com/office/word/2010/wordprocessingInk" xmlns:wne="http://schemas.microsoft.com/office/word/2006/wordml" xmlns:wps="http://schemas.microsoft.com/office/word/2010/wordprocessingShape" mc:Ignorable="w14 w15 w16se w16cid wp14">
   <w:p>
     <w:pPr>
       <w:pStyle w:val="En-tte"/>
@@ -10594,7 +10743,7 @@
 </file>
 
 <file path=word/numbering.xml><?xml version="1.0" encoding="utf-8"?>
-<w:numbering xmlns:wpc="http://schemas.microsoft.com/office/word/2010/wordprocessingCanvas" xmlns:cx="http://schemas.microsoft.com/office/drawing/2014/chartex" xmlns:cx1="http://schemas.microsoft.com/office/drawing/2015/9/8/chartex" xmlns:cx2="http://schemas.microsoft.com/office/drawing/2015/10/21/chartex" xmlns:cx3="http://schemas.microsoft.com/office/drawing/2016/5/9/chartex" xmlns:cx4="http://schemas.microsoft.com/office/drawing/2016/5/10/chartex" xmlns:cx5="http://schemas.microsoft.com/office/drawing/2016/5/11/chartex" xmlns:cx6="http://schemas.microsoft.com/office/drawing/2016/5/12/chartex" xmlns:cx7="http://schemas.microsoft.com/office/drawing/2016/5/13/chartex" xmlns:cx8="http://schemas.microsoft.com/office/drawing/2016/5/14/chartex" xmlns:mc="http://schemas.openxmlformats.org/markup-compatibility/2006" xmlns:aink="http://schemas.microsoft.com/office/drawing/2016/ink" xmlns:am3d="http://schemas.microsoft.com/office/drawing/2017/model3d" xmlns:o="urn:schemas-microsoft-com:office:office" xmlns:r="http://schemas.openxmlformats.org/officeDocument/2006/relationships" xmlns:m="http://schemas.openxmlformats.org/officeDocument/2006/math" xmlns:v="urn:schemas-microsoft-com:vml" xmlns:wp14="http://schemas.microsoft.com/office/word/2010/wordprocessingDrawing" xmlns:wp="http://schemas.openxmlformats.org/drawingml/2006/wordprocessingDrawing" xmlns:w10="urn:schemas-microsoft-com:office:word" xmlns:w="http://schemas.openxmlformats.org/wordprocessingml/2006/main" xmlns:w14="http://schemas.microsoft.com/office/word/2010/wordml" xmlns:w15="http://schemas.microsoft.com/office/word/2012/wordml" xmlns:w16cex="http://schemas.microsoft.com/office/word/2018/wordml/cex" xmlns:w16cid="http://schemas.microsoft.com/office/word/2016/wordml/cid" xmlns:w16="http://schemas.microsoft.com/office/word/2018/wordml" xmlns:w16se="http://schemas.microsoft.com/office/word/2015/wordml/symex" xmlns:wpg="http://schemas.microsoft.com/office/word/2010/wordprocessingGroup" xmlns:wpi="http://schemas.microsoft.com/office/word/2010/wordprocessingInk" xmlns:wne="http://schemas.microsoft.com/office/word/2006/wordml" xmlns:wps="http://schemas.microsoft.com/office/word/2010/wordprocessingShape" mc:Ignorable="w14 w15 w16se w16cid w16 w16cex wp14">
+<w:numbering xmlns:wpc="http://schemas.microsoft.com/office/word/2010/wordprocessingCanvas" xmlns:cx="http://schemas.microsoft.com/office/drawing/2014/chartex" xmlns:cx1="http://schemas.microsoft.com/office/drawing/2015/9/8/chartex" xmlns:cx2="http://schemas.microsoft.com/office/drawing/2015/10/21/chartex" xmlns:cx3="http://schemas.microsoft.com/office/drawing/2016/5/9/chartex" xmlns:cx4="http://schemas.microsoft.com/office/drawing/2016/5/10/chartex" xmlns:cx5="http://schemas.microsoft.com/office/drawing/2016/5/11/chartex" xmlns:cx6="http://schemas.microsoft.com/office/drawing/2016/5/12/chartex" xmlns:cx7="http://schemas.microsoft.com/office/drawing/2016/5/13/chartex" xmlns:cx8="http://schemas.microsoft.com/office/drawing/2016/5/14/chartex" xmlns:mc="http://schemas.openxmlformats.org/markup-compatibility/2006" xmlns:aink="http://schemas.microsoft.com/office/drawing/2016/ink" xmlns:am3d="http://schemas.microsoft.com/office/drawing/2017/model3d" xmlns:o="urn:schemas-microsoft-com:office:office" xmlns:r="http://schemas.openxmlformats.org/officeDocument/2006/relationships" xmlns:m="http://schemas.openxmlformats.org/officeDocument/2006/math" xmlns:v="urn:schemas-microsoft-com:vml" xmlns:wp14="http://schemas.microsoft.com/office/word/2010/wordprocessingDrawing" xmlns:wp="http://schemas.openxmlformats.org/drawingml/2006/wordprocessingDrawing" xmlns:w10="urn:schemas-microsoft-com:office:word" xmlns:w="http://schemas.openxmlformats.org/wordprocessingml/2006/main" xmlns:w14="http://schemas.microsoft.com/office/word/2010/wordml" xmlns:w15="http://schemas.microsoft.com/office/word/2012/wordml" xmlns:w16cid="http://schemas.microsoft.com/office/word/2016/wordml/cid" xmlns:w16se="http://schemas.microsoft.com/office/word/2015/wordml/symex" xmlns:wpg="http://schemas.microsoft.com/office/word/2010/wordprocessingGroup" xmlns:wpi="http://schemas.microsoft.com/office/word/2010/wordprocessingInk" xmlns:wne="http://schemas.microsoft.com/office/word/2006/wordml" xmlns:wps="http://schemas.microsoft.com/office/word/2010/wordprocessingShape" mc:Ignorable="w14 w15 w16se w16cid wp14">
   <w:abstractNum w:abstractNumId="0" w15:restartNumberingAfterBreak="0">
     <w:nsid w:val="FFFFFF89"/>
     <w:multiLevelType w:val="singleLevel"/>
@@ -12942,7 +13091,7 @@
 </file>
 
 <file path=word/styles.xml><?xml version="1.0" encoding="utf-8"?>
-<w:styles xmlns:mc="http://schemas.openxmlformats.org/markup-compatibility/2006" xmlns:r="http://schemas.openxmlformats.org/officeDocument/2006/relationships" xmlns:w="http://schemas.openxmlformats.org/wordprocessingml/2006/main" xmlns:w14="http://schemas.microsoft.com/office/word/2010/wordml" xmlns:w15="http://schemas.microsoft.com/office/word/2012/wordml" xmlns:w16cex="http://schemas.microsoft.com/office/word/2018/wordml/cex" xmlns:w16cid="http://schemas.microsoft.com/office/word/2016/wordml/cid" xmlns:w16="http://schemas.microsoft.com/office/word/2018/wordml" xmlns:w16se="http://schemas.microsoft.com/office/word/2015/wordml/symex" mc:Ignorable="w14 w15 w16se w16cid w16 w16cex">
+<w:styles xmlns:mc="http://schemas.openxmlformats.org/markup-compatibility/2006" xmlns:r="http://schemas.openxmlformats.org/officeDocument/2006/relationships" xmlns:w="http://schemas.openxmlformats.org/wordprocessingml/2006/main" xmlns:w14="http://schemas.microsoft.com/office/word/2010/wordml" xmlns:w15="http://schemas.microsoft.com/office/word/2012/wordml" xmlns:w16cid="http://schemas.microsoft.com/office/word/2016/wordml/cid" xmlns:w16se="http://schemas.microsoft.com/office/word/2015/wordml/symex" mc:Ignorable="w14 w15 w16se w16cid">
   <w:docDefaults>
     <w:rPrDefault>
       <w:rPr>
@@ -16197,16 +16346,6 @@
 </file>
 
 <file path=customXml/item3.xml><?xml version="1.0" encoding="utf-8"?>
-<p:properties xmlns:p="http://schemas.microsoft.com/office/2006/metadata/properties" xmlns:xsi="http://www.w3.org/2001/XMLSchema-instance">
-  <documentManagement/>
-</p:properties>
-</file>
-
-<file path=customXml/item4.xml><?xml version="1.0" encoding="utf-8"?>
-<b:Sources xmlns:b="http://schemas.openxmlformats.org/officeDocument/2006/bibliography" xmlns="http://schemas.openxmlformats.org/officeDocument/2006/bibliography" SelectedStyle="\APA.XSL" StyleName="APA Fifth Edition"/>
-</file>
-
-<file path=customXml/item5.xml><?xml version="1.0" encoding="utf-8"?>
 <ct:contentTypeSchema xmlns:ct="http://schemas.microsoft.com/office/2006/metadata/contentType" xmlns:ma="http://schemas.microsoft.com/office/2006/metadata/properties/metaAttributes" ct:_="" ma:_="" ma:contentTypeName="Document" ma:contentTypeID="0x010100CF41F27E8CDA73489C3311D4EEBA1299" ma:contentTypeVersion="0" ma:contentTypeDescription="Crée un document." ma:contentTypeScope="" ma:versionID="ac17598eeeed07290d4ba2f77b200db5">
   <xsd:schema xmlns:xsd="http://www.w3.org/2001/XMLSchema" xmlns:p="http://schemas.microsoft.com/office/2006/metadata/properties" targetNamespace="http://schemas.microsoft.com/office/2006/metadata/properties" ma:root="true" ma:fieldsID="75019ab185b48580fc336df4da24a70b">
     <xsd:element name="properties">
@@ -16255,6 +16394,16 @@
 </ct:contentTypeSchema>
 </file>
 
+<file path=customXml/item4.xml><?xml version="1.0" encoding="utf-8"?>
+<p:properties xmlns:p="http://schemas.microsoft.com/office/2006/metadata/properties" xmlns:xsi="http://www.w3.org/2001/XMLSchema-instance">
+  <documentManagement/>
+</p:properties>
+</file>
+
+<file path=customXml/item5.xml><?xml version="1.0" encoding="utf-8"?>
+<b:Sources xmlns:b="http://schemas.openxmlformats.org/officeDocument/2006/bibliography" xmlns="http://schemas.openxmlformats.org/officeDocument/2006/bibliography" SelectedStyle="\APA.XSL" StyleName="APA Fifth Edition"/>
+</file>
+
 <file path=customXml/itemProps1.xml><?xml version="1.0" encoding="utf-8"?>
 <ds:datastoreItem xmlns:ds="http://schemas.openxmlformats.org/officeDocument/2006/customXml" ds:itemID="{55AF091B-3C7A-41E3-B477-F2FDAA23CFDA}">
   <ds:schemaRefs>
@@ -16272,22 +16421,6 @@
 </file>
 
 <file path=customXml/itemProps3.xml><?xml version="1.0" encoding="utf-8"?>
-<ds:datastoreItem xmlns:ds="http://schemas.openxmlformats.org/officeDocument/2006/customXml" ds:itemID="{2470C62F-E9FE-4FDF-9F52-B3700AED93DE}">
-  <ds:schemaRefs>
-    <ds:schemaRef ds:uri="http://schemas.microsoft.com/office/2006/metadata/properties"/>
-  </ds:schemaRefs>
-</ds:datastoreItem>
-</file>
-
-<file path=customXml/itemProps4.xml><?xml version="1.0" encoding="utf-8"?>
-<ds:datastoreItem xmlns:ds="http://schemas.openxmlformats.org/officeDocument/2006/customXml" ds:itemID="{DCEFA9F8-2278-4FC5-9D68-0AC78F0D94C1}">
-  <ds:schemaRefs>
-    <ds:schemaRef ds:uri="http://schemas.openxmlformats.org/officeDocument/2006/bibliography"/>
-  </ds:schemaRefs>
-</ds:datastoreItem>
-</file>
-
-<file path=customXml/itemProps5.xml><?xml version="1.0" encoding="utf-8"?>
 <ds:datastoreItem xmlns:ds="http://schemas.openxmlformats.org/officeDocument/2006/customXml" ds:itemID="{4ACFAD01-898F-4C6C-8396-D55F6D8A3702}">
   <ds:schemaRefs>
     <ds:schemaRef ds:uri="http://schemas.microsoft.com/office/2006/metadata/contentType"/>
@@ -16300,4 +16433,20 @@
     <ds:schemaRef ds:uri="http://schemas.microsoft.com/office/internal/2005/internalDocumentation"/>
   </ds:schemaRefs>
 </ds:datastoreItem>
+</file>
+
+<file path=customXml/itemProps4.xml><?xml version="1.0" encoding="utf-8"?>
+<ds:datastoreItem xmlns:ds="http://schemas.openxmlformats.org/officeDocument/2006/customXml" ds:itemID="{2470C62F-E9FE-4FDF-9F52-B3700AED93DE}">
+  <ds:schemaRefs>
+    <ds:schemaRef ds:uri="http://schemas.microsoft.com/office/2006/metadata/properties"/>
+  </ds:schemaRefs>
+</ds:datastoreItem>
+</file>
+
+<file path=customXml/itemProps5.xml><?xml version="1.0" encoding="utf-8"?>
+<ds:datastoreItem xmlns:ds="http://schemas.openxmlformats.org/officeDocument/2006/customXml" ds:itemID="{87863109-9BF7-428B-9C44-B3702384558C}">
+  <ds:schemaRefs>
+    <ds:schemaRef ds:uri="http://schemas.openxmlformats.org/officeDocument/2006/bibliography"/>
+  </ds:schemaRefs>
+</ds:datastoreItem>
 </file>
</xml_diff>